<commit_message>
update 2-tyzdnove ulohy po teraz
</commit_message>
<xml_diff>
--- a/2 dokumentacia/2ulohy/Medvec_ulohy_ROP.docx
+++ b/2 dokumentacia/2ulohy/Medvec_ulohy_ROP.docx
@@ -43,62 +43,20 @@
         <w:rPr>
           <w:lang w:val="sk-SK"/>
         </w:rPr>
-        <w:t xml:space="preserve">2 Vytvorenie </w:t>
-      </w:r>
-      <w:proofErr w:type="spellStart"/>
-      <w:r>
-        <w:rPr>
-          <w:lang w:val="sk-SK"/>
-        </w:rPr>
-        <w:t>GitHub</w:t>
-      </w:r>
-      <w:proofErr w:type="spellEnd"/>
-      <w:r>
-        <w:rPr>
-          <w:lang w:val="sk-SK"/>
-        </w:rPr>
-        <w:t xml:space="preserve"> repozitára a ukladanie verzií projektu.</w:t>
-      </w:r>
-    </w:p>
-    <w:p>
-      <w:pPr>
-        <w:rPr>
-          <w:lang w:val="sk-SK"/>
-        </w:rPr>
-      </w:pPr>
-      <w:r>
-        <w:rPr>
-          <w:lang w:val="sk-SK"/>
-        </w:rPr>
-        <w:t xml:space="preserve">3 Vytvorenie frontendu na základe vytvoreného dizajnu vo </w:t>
-      </w:r>
-      <w:proofErr w:type="spellStart"/>
-      <w:r>
-        <w:rPr>
-          <w:lang w:val="sk-SK"/>
-        </w:rPr>
-        <w:t>Figme</w:t>
-      </w:r>
-      <w:proofErr w:type="spellEnd"/>
-      <w:r>
-        <w:rPr>
-          <w:lang w:val="sk-SK"/>
-        </w:rPr>
-        <w:t xml:space="preserve"> s dôrazom na </w:t>
-      </w:r>
-      <w:proofErr w:type="spellStart"/>
-      <w:r>
-        <w:rPr>
-          <w:lang w:val="sk-SK"/>
-        </w:rPr>
-        <w:t>responzivitu</w:t>
-      </w:r>
-      <w:proofErr w:type="spellEnd"/>
-      <w:r>
-        <w:rPr>
-          <w:lang w:val="sk-SK"/>
-        </w:rPr>
-        <w:t>.</w:t>
+        <w:t>2 Vytvorenie GitHub repozitára a ukladanie verzií projektu.</w:t>
+      </w:r>
+    </w:p>
+    <w:p>
+      <w:pPr>
+        <w:rPr>
+          <w:lang w:val="sk-SK"/>
+        </w:rPr>
+      </w:pPr>
+      <w:r>
+        <w:rPr>
+          <w:lang w:val="sk-SK"/>
+        </w:rPr>
+        <w:t>3 Vytvorenie frontendu na základe vytvoreného dizajnu vo Figme s dôrazom na responzivitu.</w:t>
       </w:r>
     </w:p>
     <w:p>
@@ -234,14 +192,205 @@
         <w:rPr>
           <w:lang w:val="sk-SK"/>
         </w:rPr>
-        <w:t>tyzden:</w:t>
-      </w:r>
-      <w:r>
-        <w:rPr>
-          <w:lang w:val="sk-SK"/>
-        </w:rPr>
-        <w:t xml:space="preserve"> </w:t>
-      </w:r>
+        <w:t>uloha</w:t>
+      </w:r>
+      <w:r>
+        <w:rPr>
+          <w:lang w:val="sk-SK"/>
+        </w:rPr>
+        <w:t>(1</w:t>
+      </w:r>
+      <w:r>
+        <w:rPr>
+          <w:lang w:val="sk-SK"/>
+        </w:rPr>
+        <w:t>4</w:t>
+      </w:r>
+      <w:r>
+        <w:rPr>
+          <w:lang w:val="sk-SK"/>
+        </w:rPr>
+        <w:t>.9.2022)</w:t>
+      </w:r>
+      <w:r>
+        <w:rPr>
+          <w:lang w:val="sk-SK"/>
+        </w:rPr>
+        <w:t>:</w:t>
+      </w:r>
+      <w:r>
+        <w:rPr>
+          <w:lang w:val="sk-SK"/>
+        </w:rPr>
+        <w:t xml:space="preserve"> tema projektu</w:t>
+      </w:r>
+      <w:r>
+        <w:rPr>
+          <w:lang w:val="sk-SK"/>
+        </w:rPr>
+        <w:t>, trello bord</w:t>
+      </w:r>
+    </w:p>
+    <w:p>
+      <w:pPr>
+        <w:rPr>
+          <w:lang w:val="sk-SK"/>
+        </w:rPr>
+      </w:pPr>
+      <w:r>
+        <w:rPr>
+          <w:lang w:val="sk-SK"/>
+        </w:rPr>
+        <w:t>2</w:t>
+      </w:r>
+      <w:r>
+        <w:rPr>
+          <w:lang w:val="sk-SK"/>
+        </w:rPr>
+        <w:t>.</w:t>
+      </w:r>
+      <w:r>
+        <w:rPr>
+          <w:lang w:val="sk-SK"/>
+        </w:rPr>
+        <w:t>uloha</w:t>
+      </w:r>
+      <w:r>
+        <w:rPr>
+          <w:lang w:val="sk-SK"/>
+        </w:rPr>
+        <w:t>(2</w:t>
+      </w:r>
+      <w:r>
+        <w:rPr>
+          <w:lang w:val="sk-SK"/>
+        </w:rPr>
+        <w:t>8</w:t>
+      </w:r>
+      <w:r>
+        <w:rPr>
+          <w:lang w:val="sk-SK"/>
+        </w:rPr>
+        <w:t>.9.2022)</w:t>
+      </w:r>
+      <w:r>
+        <w:rPr>
+          <w:lang w:val="sk-SK"/>
+        </w:rPr>
+        <w:t>:</w:t>
+      </w:r>
+      <w:r>
+        <w:rPr>
+          <w:lang w:val="sk-SK"/>
+        </w:rPr>
+        <w:t xml:space="preserve"> nazov projektu</w:t>
+      </w:r>
+    </w:p>
+    <w:p>
+      <w:r>
+        <w:rPr>
+          <w:lang w:val="sk-SK"/>
+        </w:rPr>
+        <w:t>3</w:t>
+      </w:r>
+      <w:r>
+        <w:rPr>
+          <w:lang w:val="sk-SK"/>
+        </w:rPr>
+        <w:t>.</w:t>
+      </w:r>
+      <w:r>
+        <w:rPr>
+          <w:lang w:val="sk-SK"/>
+        </w:rPr>
+        <w:t>uloha</w:t>
+      </w:r>
+      <w:r>
+        <w:rPr>
+          <w:lang w:val="sk-SK"/>
+        </w:rPr>
+        <w:t>(1</w:t>
+      </w:r>
+      <w:r>
+        <w:rPr>
+          <w:lang w:val="sk-SK"/>
+        </w:rPr>
+        <w:t>2</w:t>
+      </w:r>
+      <w:r>
+        <w:rPr>
+          <w:lang w:val="sk-SK"/>
+        </w:rPr>
+        <w:t>.10.2022)</w:t>
+      </w:r>
+      <w:r>
+        <w:rPr>
+          <w:lang w:val="sk-SK"/>
+        </w:rPr>
+        <w:t>:</w:t>
+      </w:r>
+      <w:r>
+        <w:rPr>
+          <w:lang w:val="sk-SK"/>
+        </w:rPr>
+        <w:t xml:space="preserve"> specifikacia projektu</w:t>
+      </w:r>
+      <w:r>
+        <w:rPr>
+          <w:lang w:val="sk-SK"/>
+        </w:rPr>
+        <w:t>, github repozitar</w:t>
+      </w:r>
+    </w:p>
+    <w:p>
+      <w:pPr>
+        <w:rPr>
+          <w:lang w:val="sk-SK"/>
+        </w:rPr>
+      </w:pPr>
+      <w:r>
+        <w:rPr>
+          <w:lang w:val="sk-SK"/>
+        </w:rPr>
+        <w:t>4</w:t>
+      </w:r>
+      <w:r>
+        <w:rPr>
+          <w:lang w:val="sk-SK"/>
+        </w:rPr>
+        <w:t>.</w:t>
+      </w:r>
+      <w:r>
+        <w:rPr>
+          <w:lang w:val="sk-SK"/>
+        </w:rPr>
+        <w:t>uloha</w:t>
+      </w:r>
+      <w:r>
+        <w:rPr>
+          <w:lang w:val="sk-SK"/>
+        </w:rPr>
+        <w:t>(26.10.2022)</w:t>
+      </w:r>
+      <w:r>
+        <w:rPr>
+          <w:lang w:val="sk-SK"/>
+        </w:rPr>
+        <w:t>:</w:t>
+      </w:r>
+      <w:r>
+        <w:rPr>
+          <w:lang w:val="sk-SK"/>
+        </w:rPr>
+        <w:t xml:space="preserve"> navrh dizajnu pre aspon 1 podstranku</w:t>
+      </w:r>
+    </w:p>
+    <w:p>
+      <w:pPr>
+        <w:rPr>
+          <w:lang w:val="sk-SK"/>
+        </w:rPr>
+      </w:pPr>
     </w:p>
     <w:sectPr>
       <w:footerReference w:type="default" r:id="rId7"/>
@@ -835,7 +984,6 @@
   <w:style w:type="character" w:default="1" w:styleId="Predvolenpsmoodseku">
     <w:name w:val="Default Paragraph Font"/>
     <w:uiPriority w:val="1"/>
-    <w:semiHidden/>
     <w:unhideWhenUsed/>
   </w:style>
   <w:style w:type="table" w:default="1" w:styleId="Normlnatabuka">

</xml_diff>